<commit_message>
Cleaned up my extremely messy repository
</commit_message>
<xml_diff>
--- a/Taking on Tampa/Research.docx
+++ b/Taking on Tampa/Research.docx
@@ -1531,6 +1531,20 @@
         <w:t>Water</w:t>
       </w:r>
     </w:p>
+    <w:p/>
+    <w:p>
+      <w:pPr>
+        <w:rPr>
+          <w:b/>
+        </w:rPr>
+      </w:pPr>
+      <w:r>
+        <w:rPr>
+          <w:b/>
+        </w:rPr>
+        <w:t>Clearwater Beach</w:t>
+      </w:r>
+    </w:p>
     <w:p>
       <w:pPr>
         <w:rPr>
@@ -1604,6 +1618,161 @@
     <w:p>
       <w:r>
         <w:t>People typically spend 2 hours here.</w:t>
+      </w:r>
+    </w:p>
+    <w:p>
+      <w:r>
+        <w:t>https://www.visitflorida.com/en-us/cities/clearwater-beach.html</w:t>
+      </w:r>
+    </w:p>
+    <w:p>
+      <w:pPr>
+        <w:rPr>
+          <w:b/>
+        </w:rPr>
+      </w:pPr>
+    </w:p>
+    <w:p>
+      <w:pPr>
+        <w:rPr>
+          <w:b/>
+        </w:rPr>
+      </w:pPr>
+    </w:p>
+    <w:p>
+      <w:pPr>
+        <w:rPr>
+          <w:b/>
+        </w:rPr>
+      </w:pPr>
+    </w:p>
+    <w:p>
+      <w:pPr>
+        <w:rPr>
+          <w:b/>
+        </w:rPr>
+      </w:pPr>
+      <w:r>
+        <w:rPr>
+          <w:b/>
+        </w:rPr>
+        <w:lastRenderedPageBreak/>
+        <w:t>Ben T Davis Beach</w:t>
+      </w:r>
+    </w:p>
+    <w:p>
+      <w:pPr>
+        <w:rPr>
+          <w:i/>
+        </w:rPr>
+      </w:pPr>
+      <w:r>
+        <w:rPr>
+          <w:i/>
+        </w:rPr>
+        <w:t>Narrow stretch of shoreline featuring boat ramps, picnic shelters, grills &amp; concessions.</w:t>
+      </w:r>
+    </w:p>
+    <w:p>
+      <w:r>
+        <w:t>7740 W Courtney Campbell Causeway, Tampa, FL 33607</w:t>
+      </w:r>
+    </w:p>
+    <w:p>
+      <w:r>
+        <w:t>(813) 274-8615</w:t>
+      </w:r>
+    </w:p>
+    <w:p>
+      <w:r>
+        <w:t>Hours: Dawn to Dusk</w:t>
+      </w:r>
+    </w:p>
+    <w:p>
+      <w:r>
+        <w:t>Parking: Metered Parking</w:t>
+      </w:r>
+    </w:p>
+    <w:p>
+      <w:hyperlink r:id="rId4" w:history="1">
+        <w:r>
+          <w:rPr>
+            <w:rStyle w:val="Hyperlink"/>
+          </w:rPr>
+          <w:t>https://www.visittampabay.com/listings/ben-t-davis-beach/5041/</w:t>
+        </w:r>
+      </w:hyperlink>
+      <w:r>
+        <w:t xml:space="preserve"> </w:t>
+      </w:r>
+    </w:p>
+    <w:p>
+      <w:r>
+        <w:t>People typically spend 2 hours here.</w:t>
+      </w:r>
+    </w:p>
+    <w:p>
+      <w:pPr>
+        <w:rPr>
+          <w:b/>
+        </w:rPr>
+      </w:pPr>
+      <w:r>
+        <w:rPr>
+          <w:b/>
+        </w:rPr>
+        <w:t>Ballast Point Park</w:t>
+      </w:r>
+    </w:p>
+    <w:p>
+      <w:pPr>
+        <w:rPr>
+          <w:i/>
+        </w:rPr>
+      </w:pPr>
+      <w:r>
+        <w:rPr>
+          <w:i/>
+        </w:rPr>
+        <w:t>Ballast Point Park is a park located within the Ballast Point neighborhood in Tampa, Florida. The park is adjacent to the Hillsborough Bay</w:t>
+      </w:r>
+    </w:p>
+    <w:p>
+      <w:r>
+        <w:t xml:space="preserve">5300 </w:t>
+      </w:r>
+      <w:proofErr w:type="spellStart"/>
+      <w:r>
+        <w:t>Interbay</w:t>
+      </w:r>
+      <w:proofErr w:type="spellEnd"/>
+      <w:r>
+        <w:t xml:space="preserve"> Blvd, Tampa, FL 33611</w:t>
+      </w:r>
+    </w:p>
+    <w:p>
+      <w:r>
+        <w:t>(813) 274-8615</w:t>
+      </w:r>
+    </w:p>
+    <w:p>
+      <w:r>
+        <w:t>Hours: Dawn to Dusk</w:t>
+      </w:r>
+    </w:p>
+    <w:p>
+      <w:r>
+        <w:t>Parking: Metered Parking</w:t>
+      </w:r>
+    </w:p>
+    <w:p>
+      <w:r>
+        <w:t>People typically spend 1.5 hours here.</w:t>
+      </w:r>
+    </w:p>
+    <w:p>
+      <w:r>
+        <w:t>https://www.tampagov.net/parks-and-recreation/featured-parks/ballast-point</w:t>
       </w:r>
       <w:bookmarkStart w:id="0" w:name="_GoBack"/>
       <w:bookmarkEnd w:id="0"/>
@@ -2146,6 +2315,29 @@
       <w:szCs w:val="32"/>
     </w:rPr>
   </w:style>
+  <w:style w:type="character" w:styleId="Hyperlink">
+    <w:name w:val="Hyperlink"/>
+    <w:basedOn w:val="DefaultParagraphFont"/>
+    <w:uiPriority w:val="99"/>
+    <w:unhideWhenUsed/>
+    <w:rsid w:val="00823938"/>
+    <w:rPr>
+      <w:color w:val="0563C1" w:themeColor="hyperlink"/>
+      <w:u w:val="single"/>
+    </w:rPr>
+  </w:style>
+  <w:style w:type="character" w:styleId="UnresolvedMention">
+    <w:name w:val="Unresolved Mention"/>
+    <w:basedOn w:val="DefaultParagraphFont"/>
+    <w:uiPriority w:val="99"/>
+    <w:semiHidden/>
+    <w:unhideWhenUsed/>
+    <w:rsid w:val="00823938"/>
+    <w:rPr>
+      <w:color w:val="605E5C"/>
+      <w:shd w:val="clear" w:color="auto" w:fill="E1DFDD"/>
+    </w:rPr>
+  </w:style>
 </w:styles>
 </file>
 

</xml_diff>

<commit_message>
All pages now have content
</commit_message>
<xml_diff>
--- a/Taking on Tampa/Research.docx
+++ b/Taking on Tampa/Research.docx
@@ -1771,8 +1771,242 @@
       </w:r>
     </w:p>
     <w:p>
-      <w:r>
-        <w:t>https://www.tampagov.net/parks-and-recreation/featured-parks/ballast-point</w:t>
+      <w:hyperlink r:id="rId5" w:history="1">
+        <w:r>
+          <w:rPr>
+            <w:rStyle w:val="Hyperlink"/>
+          </w:rPr>
+          <w:t>https://www.tampagov.net/parks-and-recreation/featured-parks/ballast-point</w:t>
+        </w:r>
+      </w:hyperlink>
+    </w:p>
+    <w:p>
+      <w:pPr>
+        <w:pStyle w:val="Heading1"/>
+      </w:pPr>
+      <w:r>
+        <w:t>Dining</w:t>
+      </w:r>
+    </w:p>
+    <w:p>
+      <w:pPr>
+        <w:rPr>
+          <w:b/>
+        </w:rPr>
+      </w:pPr>
+      <w:r>
+        <w:rPr>
+          <w:b/>
+        </w:rPr>
+        <w:t>Columbia</w:t>
+      </w:r>
+    </w:p>
+    <w:p>
+      <w:pPr>
+        <w:rPr>
+          <w:i/>
+        </w:rPr>
+      </w:pPr>
+      <w:r>
+        <w:rPr>
+          <w:i/>
+        </w:rPr>
+        <w:t>The original Columbia Restaurant, located in the historic Ybor City neighborhood in Tampa, Florida, is the oldest continuously operated restaurant in Florida</w:t>
+      </w:r>
+      <w:r>
+        <w:rPr>
+          <w:i/>
+        </w:rPr>
+        <w:t xml:space="preserve"> &amp;</w:t>
+      </w:r>
+      <w:r>
+        <w:rPr>
+          <w:i/>
+        </w:rPr>
+        <w:t xml:space="preserve"> the oldest Spanish restaurant in the United States</w:t>
+      </w:r>
+      <w:r>
+        <w:rPr>
+          <w:i/>
+        </w:rPr>
+        <w:t>.</w:t>
+      </w:r>
+    </w:p>
+    <w:p>
+      <w:r>
+        <w:t>2117 E 7th Ave, Tampa, FL 33605</w:t>
+      </w:r>
+    </w:p>
+    <w:p>
+      <w:r>
+        <w:t>(813) 248-4961</w:t>
+      </w:r>
+    </w:p>
+    <w:p>
+      <w:r>
+        <w:t>Hours: 11- 10</w:t>
+      </w:r>
+    </w:p>
+    <w:p>
+      <w:r>
+        <w:t xml:space="preserve">Parking: </w:t>
+      </w:r>
+      <w:r>
+        <w:t>Free or Metered</w:t>
+      </w:r>
+    </w:p>
+    <w:p>
+      <w:r>
+        <w:t>People typically spend 2 hours here.</w:t>
+      </w:r>
+    </w:p>
+    <w:p>
+      <w:hyperlink r:id="rId6" w:history="1">
+        <w:r>
+          <w:rPr>
+            <w:rStyle w:val="Hyperlink"/>
+          </w:rPr>
+          <w:t>http://www.columbiarestaurant.com/</w:t>
+        </w:r>
+      </w:hyperlink>
+    </w:p>
+    <w:p/>
+    <w:p>
+      <w:pPr>
+        <w:pStyle w:val="Heading1"/>
+      </w:pPr>
+      <w:r>
+        <w:lastRenderedPageBreak/>
+        <w:t>Events</w:t>
+      </w:r>
+    </w:p>
+    <w:p>
+      <w:pPr>
+        <w:rPr>
+          <w:b/>
+        </w:rPr>
+      </w:pPr>
+      <w:r>
+        <w:rPr>
+          <w:b/>
+        </w:rPr>
+        <w:t>Gasparilla Season</w:t>
+      </w:r>
+    </w:p>
+    <w:p>
+      <w:pPr>
+        <w:rPr>
+          <w:i/>
+        </w:rPr>
+      </w:pPr>
+      <w:r>
+        <w:rPr>
+          <w:i/>
+        </w:rPr>
+        <w:t>Named for legendary pirate, Jose Gaspar, who terrorized the coastal waters of West Florida during the 18th and early 19th centuries, Tampa Bay’s destination-wide annual Gasparilla celebration kicks off each January with a full schedule of exciting pirate-themed events. From a four-mile long parade of pirates and period memorabilia on display, to specialty packages and a waterfront half-marathon, the entire city of Tampa unloads untold Gasparilla treasures for visitors and locals to plunder.</w:t>
+      </w:r>
+    </w:p>
+    <w:p>
+      <w:r>
+        <w:t>Dates: February – April (Ongoing)</w:t>
+      </w:r>
+    </w:p>
+    <w:p>
+      <w:r>
+        <w:t>Location: Downtown Tampa Waterfront</w:t>
+      </w:r>
+    </w:p>
+    <w:p>
+      <w:pPr>
+        <w:pStyle w:val="Heading1"/>
+      </w:pPr>
+      <w:r>
+        <w:t>Shopping</w:t>
+      </w:r>
+    </w:p>
+    <w:p>
+      <w:pPr>
+        <w:rPr>
+          <w:b/>
+        </w:rPr>
+      </w:pPr>
+      <w:r>
+        <w:rPr>
+          <w:b/>
+        </w:rPr>
+        <w:t>Tampa Premium Outlets</w:t>
+      </w:r>
+    </w:p>
+    <w:p>
+      <w:hyperlink r:id="rId7" w:history="1">
+        <w:r>
+          <w:rPr>
+            <w:rStyle w:val="Hyperlink"/>
+          </w:rPr>
+          <w:t>https://www.premiumoutlets.com/outlet/tampa</w:t>
+        </w:r>
+      </w:hyperlink>
+    </w:p>
+    <w:p>
+      <w:pPr>
+        <w:rPr>
+          <w:i/>
+        </w:rPr>
+      </w:pPr>
+      <w:r>
+        <w:rPr>
+          <w:i/>
+        </w:rPr>
+        <w:t>Anchored by Saks Fifth Avenue OFF 5TH, guests will enjoy over 110 shops including, Calvin Klein, Coach, J. Crew, Michael Kors, Polo Ralph Lauren, and Tommy Hilfiger. You will also enjoy delicious options at Market Hall, including Green Leaf's Beyond Great, Villa Fresh Italian Kitchen and Johnny Rockets.</w:t>
+      </w:r>
+    </w:p>
+    <w:p>
+      <w:r>
+        <w:t>2300 Grand Cypress Dr, Lutz, FL 33559</w:t>
+      </w:r>
+    </w:p>
+    <w:p>
+      <w:r>
+        <w:t>(813) 938-6272</w:t>
+      </w:r>
+    </w:p>
+    <w:p>
+      <w:r>
+        <w:t xml:space="preserve">Hours: 10 </w:t>
+      </w:r>
+      <w:r>
+        <w:t>–</w:t>
+      </w:r>
+      <w:r>
+        <w:t xml:space="preserve"> 9</w:t>
+      </w:r>
+    </w:p>
+    <w:p>
+      <w:r>
+        <w:t>People typically spend 1.5 hours here.</w:t>
+      </w:r>
+    </w:p>
+    <w:p>
+      <w:pPr>
+        <w:rPr>
+          <w:b/>
+        </w:rPr>
+      </w:pPr>
+      <w:r>
+        <w:rPr>
+          <w:b/>
+        </w:rPr>
+        <w:t>International Plaza Mall</w:t>
+      </w:r>
+    </w:p>
+    <w:p>
+      <w:r>
+        <w:t>2223 N Westshore Blvd, Tampa, FL 33607</w:t>
+      </w:r>
+    </w:p>
+    <w:p>
+      <w:r>
+        <w:t>Parking: $6</w:t>
       </w:r>
       <w:bookmarkStart w:id="0" w:name="_GoBack"/>
       <w:bookmarkEnd w:id="0"/>

</xml_diff>

<commit_message>
Added more listings to Taking on Tampa
</commit_message>
<xml_diff>
--- a/Taking on Tampa/Research.docx
+++ b/Taking on Tampa/Research.docx
@@ -1771,6 +1771,11 @@
       </w:r>
     </w:p>
     <w:p>
+      <w:pPr>
+        <w:rPr>
+          <w:rStyle w:val="Hyperlink"/>
+        </w:rPr>
+      </w:pPr>
       <w:hyperlink r:id="rId5" w:history="1">
         <w:r>
           <w:rPr>
@@ -1782,6 +1787,95 @@
     </w:p>
     <w:p>
       <w:pPr>
+        <w:rPr>
+          <w:b/>
+        </w:rPr>
+      </w:pPr>
+      <w:r>
+        <w:rPr>
+          <w:b/>
+        </w:rPr>
+        <w:t xml:space="preserve">Fred </w:t>
+      </w:r>
+      <w:r>
+        <w:rPr>
+          <w:b/>
+        </w:rPr>
+        <w:t>Howard Park Beach</w:t>
+      </w:r>
+    </w:p>
+    <w:p>
+      <w:pPr>
+        <w:rPr>
+          <w:i/>
+        </w:rPr>
+      </w:pPr>
+      <w:r>
+        <w:rPr>
+          <w:i/>
+        </w:rPr>
+        <w:t xml:space="preserve">Fred Howard Park's location provides access to the Gulf of Mexico by a 1-mile long causeway. The white sandy beach is a very popular north county swim area </w:t>
+      </w:r>
+      <w:proofErr w:type="gramStart"/>
+      <w:r>
+        <w:rPr>
+          <w:i/>
+        </w:rPr>
+        <w:t>and also</w:t>
+      </w:r>
+      <w:proofErr w:type="gramEnd"/>
+      <w:r>
+        <w:rPr>
+          <w:i/>
+        </w:rPr>
+        <w:t xml:space="preserve"> provides a perfect location for visitors to enjoy many spectacular sunsets. Nesting ospreys and eagles may be viewed by park visitors as they fish for food in the surrounding waters. Dolphins, and occasionally manatees, are seen in the area. The causeway is used for sunbathing, fishing, and exercising.</w:t>
+      </w:r>
+    </w:p>
+    <w:p>
+      <w:pPr>
+        <w:rPr>
+          <w:rFonts w:ascii="Verdana" w:hAnsi="Verdana"/>
+          <w:color w:val="000000"/>
+          <w:sz w:val="20"/>
+          <w:szCs w:val="20"/>
+          <w:shd w:val="clear" w:color="auto" w:fill="FFFFFF"/>
+        </w:rPr>
+      </w:pPr>
+      <w:r>
+        <w:rPr>
+          <w:rFonts w:ascii="Verdana" w:hAnsi="Verdana"/>
+          <w:color w:val="000000"/>
+          <w:sz w:val="20"/>
+          <w:szCs w:val="20"/>
+          <w:shd w:val="clear" w:color="auto" w:fill="FFFFFF"/>
+        </w:rPr>
+        <w:t>1700 Sunset Dr., Tarpon Springs, FL 34689</w:t>
+      </w:r>
+    </w:p>
+    <w:p>
+      <w:r>
+        <w:t>(727) 582-2100</w:t>
+      </w:r>
+    </w:p>
+    <w:p>
+      <w:r>
+        <w:t>Hours: 7 – 9</w:t>
+      </w:r>
+    </w:p>
+    <w:p>
+      <w:r>
+        <w:t>Parking: $5</w:t>
+      </w:r>
+    </w:p>
+    <w:p>
+      <w:r>
+        <w:t>People typically spend 2 hours here.</w:t>
+      </w:r>
+      <w:bookmarkStart w:id="0" w:name="_GoBack"/>
+      <w:bookmarkEnd w:id="0"/>
+    </w:p>
+    <w:p>
+      <w:pPr>
         <w:pStyle w:val="Heading1"/>
       </w:pPr>
       <w:r>
@@ -1800,17 +1894,24 @@
         </w:rPr>
         <w:t>Columbia</w:t>
       </w:r>
-    </w:p>
-    <w:p>
-      <w:pPr>
-        <w:rPr>
-          <w:i/>
-        </w:rPr>
-      </w:pPr>
-      <w:r>
-        <w:rPr>
-          <w:i/>
-        </w:rPr>
+      <w:r>
+        <w:rPr>
+          <w:b/>
+        </w:rPr>
+        <w:t xml:space="preserve"> Restaurant</w:t>
+      </w:r>
+    </w:p>
+    <w:p>
+      <w:pPr>
+        <w:rPr>
+          <w:i/>
+        </w:rPr>
+      </w:pPr>
+      <w:r>
+        <w:rPr>
+          <w:i/>
+        </w:rPr>
+        <w:lastRenderedPageBreak/>
         <w:t>The original Columbia Restaurant, located in the historic Ybor City neighborhood in Tampa, Florida, is the oldest continuously operated restaurant in Florida</w:t>
       </w:r>
       <w:r>
@@ -1830,6 +1931,11 @@
           <w:i/>
         </w:rPr>
         <w:t>.</w:t>
+      </w:r>
+    </w:p>
+    <w:p>
+      <w:r>
+        <w:t>$$$</w:t>
       </w:r>
     </w:p>
     <w:p>
@@ -1870,51 +1976,216 @@
         </w:r>
       </w:hyperlink>
     </w:p>
-    <w:p/>
+    <w:p>
+      <w:pPr>
+        <w:rPr>
+          <w:b/>
+        </w:rPr>
+      </w:pPr>
+    </w:p>
+    <w:p>
+      <w:pPr>
+        <w:rPr>
+          <w:b/>
+        </w:rPr>
+      </w:pPr>
+      <w:proofErr w:type="spellStart"/>
+      <w:r>
+        <w:rPr>
+          <w:b/>
+        </w:rPr>
+        <w:t>TacoSon</w:t>
+      </w:r>
+      <w:proofErr w:type="spellEnd"/>
+    </w:p>
+    <w:p>
+      <w:pPr>
+        <w:rPr>
+          <w:i/>
+        </w:rPr>
+      </w:pPr>
+      <w:r>
+        <w:rPr>
+          <w:i/>
+        </w:rPr>
+        <w:t>Unpretentious fast-food outpost with a drive-thru providing tacos, burritos &amp; other Mexican plates.</w:t>
+      </w:r>
+    </w:p>
+    <w:p>
+      <w:r>
+        <w:t>$</w:t>
+      </w:r>
+    </w:p>
+    <w:p>
+      <w:r>
+        <w:t>7521 N 56th St, Tampa, FL 33617</w:t>
+      </w:r>
+    </w:p>
+    <w:p>
+      <w:r>
+        <w:t>(813) 989-2080</w:t>
+      </w:r>
+    </w:p>
+    <w:p>
+      <w:r>
+        <w:t>Hours: 6:30 – 9</w:t>
+      </w:r>
+    </w:p>
+    <w:p>
+      <w:r>
+        <w:t>Parking: Free</w:t>
+      </w:r>
+    </w:p>
+    <w:p>
+      <w:r>
+        <w:t>People typically spend 25 minutes here.</w:t>
+      </w:r>
+    </w:p>
     <w:p>
       <w:pPr>
         <w:pStyle w:val="Heading1"/>
       </w:pPr>
       <w:r>
+        <w:t>Events</w:t>
+      </w:r>
+    </w:p>
+    <w:p>
+      <w:pPr>
+        <w:rPr>
+          <w:b/>
+        </w:rPr>
+      </w:pPr>
+      <w:r>
+        <w:rPr>
+          <w:b/>
+        </w:rPr>
+        <w:t>Gasparilla Season</w:t>
+      </w:r>
+    </w:p>
+    <w:p>
+      <w:pPr>
+        <w:rPr>
+          <w:i/>
+        </w:rPr>
+      </w:pPr>
+      <w:r>
+        <w:rPr>
+          <w:i/>
+        </w:rPr>
+        <w:t>Named for legendary pirate, Jose Gaspar, who terrorized the coastal waters of West Florida during the 18th and early 19th centuries, Tampa Bay’s destination-wide annual Gasparilla celebration kicks off each January with a full schedule of exciting pirate-themed events. From a four-mile long parade of pirates and period memorabilia on display, to specialty packages and a waterfront half-marathon, the entire city of Tampa unloads untold Gasparilla treasures for visitors and locals to plunder.</w:t>
+      </w:r>
+    </w:p>
+    <w:p>
+      <w:r>
+        <w:t>Dates: February – April (Ongoing)</w:t>
+      </w:r>
+    </w:p>
+    <w:p>
+      <w:r>
+        <w:t>Location: Downtown Tampa Waterfront</w:t>
+      </w:r>
+    </w:p>
+    <w:p>
+      <w:pPr>
+        <w:rPr>
+          <w:b/>
+        </w:rPr>
+      </w:pPr>
+      <w:r>
+        <w:rPr>
+          <w:b/>
+        </w:rPr>
+        <w:t>Conga Caliente</w:t>
+      </w:r>
+    </w:p>
+    <w:p>
+      <w:pPr>
+        <w:rPr>
+          <w:i/>
+        </w:rPr>
+      </w:pPr>
+      <w:r>
+        <w:rPr>
+          <w:i/>
+        </w:rPr>
+        <w:t>Tampa’s premiere</w:t>
+      </w:r>
+      <w:r>
+        <w:rPr>
+          <w:i/>
+        </w:rPr>
+        <w:t xml:space="preserve"> Hispanic</w:t>
+      </w:r>
+      <w:r>
+        <w:rPr>
+          <w:i/>
+        </w:rPr>
+        <w:t xml:space="preserve"> festival, Conga Caliente, celebrates all Hispanic Arts and Cultures from around the world.</w:t>
+      </w:r>
+      <w:r>
+        <w:rPr>
+          <w:i/>
+        </w:rPr>
+        <w:t xml:space="preserve"> </w:t>
+      </w:r>
+      <w:r>
+        <w:rPr>
+          <w:i/>
+        </w:rPr>
+        <w:t xml:space="preserve">Experience a variety of National and International performers. Past acts include </w:t>
+      </w:r>
+      <w:r>
+        <w:rPr>
+          <w:i/>
+        </w:rPr>
         <w:lastRenderedPageBreak/>
-        <w:t>Events</w:t>
-      </w:r>
-    </w:p>
-    <w:p>
-      <w:pPr>
-        <w:rPr>
-          <w:b/>
-        </w:rPr>
-      </w:pPr>
-      <w:r>
-        <w:rPr>
-          <w:b/>
-        </w:rPr>
-        <w:t>Gasparilla Season</w:t>
-      </w:r>
-    </w:p>
-    <w:p>
-      <w:pPr>
-        <w:rPr>
-          <w:i/>
-        </w:rPr>
-      </w:pPr>
-      <w:r>
-        <w:rPr>
-          <w:i/>
-        </w:rPr>
-        <w:t>Named for legendary pirate, Jose Gaspar, who terrorized the coastal waters of West Florida during the 18th and early 19th centuries, Tampa Bay’s destination-wide annual Gasparilla celebration kicks off each January with a full schedule of exciting pirate-themed events. From a four-mile long parade of pirates and period memorabilia on display, to specialty packages and a waterfront half-marathon, the entire city of Tampa unloads untold Gasparilla treasures for visitors and locals to plunder.</w:t>
-      </w:r>
-    </w:p>
-    <w:p>
-      <w:r>
-        <w:t>Dates: February – April (Ongoing)</w:t>
-      </w:r>
-    </w:p>
-    <w:p>
-      <w:r>
-        <w:t>Location: Downtown Tampa Waterfront</w:t>
-      </w:r>
+        <w:t>performances by Cuban, Puerto Rican, Columbian, Panamanian, Argentinean, Uruguayan, Mexican, Spanish, USA</w:t>
+      </w:r>
+      <w:r>
+        <w:rPr>
+          <w:i/>
+        </w:rPr>
+        <w:t xml:space="preserve"> &amp;</w:t>
+      </w:r>
+      <w:r>
+        <w:rPr>
+          <w:i/>
+        </w:rPr>
+        <w:t xml:space="preserve"> Dominican musical bands.</w:t>
+      </w:r>
+    </w:p>
+    <w:p>
+      <w:r>
+        <w:t>Dates:</w:t>
+      </w:r>
+      <w:r>
+        <w:t xml:space="preserve"> Every November</w:t>
+      </w:r>
+    </w:p>
+    <w:p>
+      <w:r>
+        <w:t>Location: Al Lopez Park, Tampa Florida</w:t>
+      </w:r>
+    </w:p>
+    <w:p>
+      <w:pPr>
+        <w:pStyle w:val="Heading1"/>
+      </w:pPr>
+    </w:p>
+    <w:p>
+      <w:pPr>
+        <w:pStyle w:val="Heading1"/>
+      </w:pPr>
+    </w:p>
+    <w:p>
+      <w:pPr>
+        <w:pStyle w:val="Heading1"/>
+      </w:pPr>
+    </w:p>
+    <w:p>
+      <w:pPr>
+        <w:pStyle w:val="Heading1"/>
+      </w:pPr>
     </w:p>
     <w:p>
       <w:pPr>
@@ -2000,16 +2271,145 @@
       </w:r>
     </w:p>
     <w:p>
+      <w:pPr>
+        <w:rPr>
+          <w:i/>
+        </w:rPr>
+      </w:pPr>
+      <w:r>
+        <w:rPr>
+          <w:i/>
+        </w:rPr>
+        <w:t>International Plaza and Bay Street is a shopping mall located in the Westshore business district of Tampa, Florida. The mall, which opened in 2001, was built to give travelers an option to shop and dine in high-class surroundings, while at the same time be able to stay near Tampa International Airport.</w:t>
+      </w:r>
+    </w:p>
+    <w:p>
       <w:r>
         <w:t>2223 N Westshore Blvd, Tampa, FL 33607</w:t>
       </w:r>
     </w:p>
     <w:p>
       <w:r>
-        <w:t>Parking: $6</w:t>
-      </w:r>
-      <w:bookmarkStart w:id="0" w:name="_GoBack"/>
-      <w:bookmarkEnd w:id="0"/>
+        <w:t>(813) 342-3790</w:t>
+      </w:r>
+    </w:p>
+    <w:p>
+      <w:r>
+        <w:t>Hours: 10-9</w:t>
+      </w:r>
+    </w:p>
+    <w:p>
+      <w:r>
+        <w:t xml:space="preserve">Parking: </w:t>
+      </w:r>
+      <w:r>
+        <w:t>Free</w:t>
+      </w:r>
+    </w:p>
+    <w:p>
+      <w:r>
+        <w:t>People typically spend 1.5 hours here.</w:t>
+      </w:r>
+    </w:p>
+    <w:p>
+      <w:pPr>
+        <w:rPr>
+          <w:b/>
+        </w:rPr>
+      </w:pPr>
+    </w:p>
+    <w:p>
+      <w:pPr>
+        <w:rPr>
+          <w:b/>
+        </w:rPr>
+      </w:pPr>
+    </w:p>
+    <w:p>
+      <w:pPr>
+        <w:rPr>
+          <w:b/>
+        </w:rPr>
+      </w:pPr>
+    </w:p>
+    <w:p>
+      <w:pPr>
+        <w:rPr>
+          <w:b/>
+        </w:rPr>
+      </w:pPr>
+    </w:p>
+    <w:p>
+      <w:pPr>
+        <w:rPr>
+          <w:b/>
+        </w:rPr>
+      </w:pPr>
+    </w:p>
+    <w:p>
+      <w:pPr>
+        <w:rPr>
+          <w:b/>
+        </w:rPr>
+      </w:pPr>
+      <w:r>
+        <w:rPr>
+          <w:b/>
+        </w:rPr>
+        <w:t>Hyde Park Village</w:t>
+      </w:r>
+    </w:p>
+    <w:p>
+      <w:pPr>
+        <w:rPr>
+          <w:i/>
+        </w:rPr>
+      </w:pPr>
+      <w:r>
+        <w:rPr>
+          <w:i/>
+        </w:rPr>
+        <w:t xml:space="preserve">Hyde Park Village is an upscale open-air shopping district located </w:t>
+      </w:r>
+      <w:proofErr w:type="gramStart"/>
+      <w:r>
+        <w:rPr>
+          <w:i/>
+        </w:rPr>
+        <w:t>in the neighborhood of</w:t>
+      </w:r>
+      <w:proofErr w:type="gramEnd"/>
+      <w:r>
+        <w:rPr>
+          <w:i/>
+        </w:rPr>
+        <w:t xml:space="preserve"> Hyde Park in Tampa, Florida, United States. The center is situated in several buildings located between Swann and Rome Avenues, just a few blocks east of the SoHo district.</w:t>
+      </w:r>
+    </w:p>
+    <w:p>
+      <w:r>
+        <w:t>1623 W Snow Cir, Tampa, FL 33606</w:t>
+      </w:r>
+    </w:p>
+    <w:p>
+      <w:r>
+        <w:t>(813) 251-3500</w:t>
+      </w:r>
+    </w:p>
+    <w:p>
+      <w:r>
+        <w:t>Hours: 10-8</w:t>
+      </w:r>
+    </w:p>
+    <w:p>
+      <w:r>
+        <w:t>Parking: Metered</w:t>
+      </w:r>
+    </w:p>
+    <w:p>
+      <w:r>
+        <w:t>People typically spend 1.5 hours here.</w:t>
+      </w:r>
     </w:p>
     <w:sectPr>
       <w:pgSz w:w="12240" w:h="15840"/>

</xml_diff>